<commit_message>
fixed the hasItem() function
</commit_message>
<xml_diff>
--- a/Project5_Outline.docx
+++ b/Project5_Outline.docx
@@ -243,102 +243,141 @@
           <w:b/>
         </w:rPr>
       </w:pPr>
+    </w:p>
+    <w:p>
+      <w:pPr>
+        <w:rPr>
+          <w:b/>
+        </w:rPr>
+      </w:pPr>
+    </w:p>
+    <w:p>
+      <w:pPr>
+        <w:rPr>
+          <w:b/>
+        </w:rPr>
+      </w:pPr>
+      <w:r>
+        <w:rPr>
+          <w:b/>
+        </w:rPr>
+        <w:lastRenderedPageBreak/>
+        <w:t>Game Description:</w:t>
+      </w:r>
+    </w:p>
+    <w:p>
+      <w:r>
+        <w:t xml:space="preserve">Welcome to Mystery Text Based Adventure. You control Cato, you can move through the world, collect items and performing actions. Use your imagination, </w:t>
+      </w:r>
+      <w:r>
+        <w:t>explore the world and do</w:t>
+      </w:r>
+      <w:r>
+        <w:t xml:space="preserve"> different things – find the purpose of life!</w:t>
+      </w:r>
+    </w:p>
+    <w:p>
+      <w:pPr>
+        <w:rPr>
+          <w:b/>
+          <w:u w:val="single"/>
+        </w:rPr>
+      </w:pPr>
+      <w:r>
+        <w:rPr>
+          <w:b/>
+          <w:u w:val="single"/>
+        </w:rPr>
+        <w:t>Room 1: Start</w:t>
+      </w:r>
+    </w:p>
+    <w:p>
+      <w:pPr>
+        <w:pStyle w:val="ListParagraph"/>
+        <w:numPr>
+          <w:ilvl w:val="0"/>
+          <w:numId w:val="1"/>
+        </w:numPr>
+      </w:pPr>
+      <w:r>
+        <w:rPr>
+          <w:b/>
+        </w:rPr>
+        <w:t>Description</w:t>
+      </w:r>
+      <w:r>
+        <w:t xml:space="preserve">: Player starts on a cot wearing shackles and is dizzy. Mud floor and water dripping from a crack in the ceiling. You are shackled to another person and a metal loop in the wall. </w:t>
+      </w:r>
+    </w:p>
+    <w:p>
+      <w:pPr>
+        <w:pStyle w:val="ListParagraph"/>
+        <w:numPr>
+          <w:ilvl w:val="0"/>
+          <w:numId w:val="1"/>
+        </w:numPr>
+      </w:pPr>
+      <w:r>
+        <w:rPr>
+          <w:b/>
+        </w:rPr>
+        <w:t>Items</w:t>
+      </w:r>
+      <w:r>
+        <w:t xml:space="preserve">: </w:t>
+      </w:r>
+    </w:p>
+    <w:p>
+      <w:pPr>
+        <w:pStyle w:val="ListParagraph"/>
+        <w:numPr>
+          <w:ilvl w:val="0"/>
+          <w:numId w:val="2"/>
+        </w:numPr>
+      </w:pPr>
+      <w:r>
+        <w:t>Metal loop in the wall</w:t>
+      </w:r>
+    </w:p>
+    <w:p>
+      <w:pPr>
+        <w:pStyle w:val="ListParagraph"/>
+        <w:numPr>
+          <w:ilvl w:val="1"/>
+          <w:numId w:val="2"/>
+        </w:numPr>
+      </w:pPr>
+      <w:r>
+        <w:t>Name: Metal Loop</w:t>
+      </w:r>
+    </w:p>
+    <w:p>
+      <w:pPr>
+        <w:pStyle w:val="ListParagraph"/>
+        <w:numPr>
+          <w:ilvl w:val="1"/>
+          <w:numId w:val="2"/>
+        </w:numPr>
+      </w:pPr>
+      <w:r>
+        <w:t>Desc: Dark and worn made out of Iron</w:t>
+      </w:r>
+    </w:p>
+    <w:p>
+      <w:pPr>
+        <w:pStyle w:val="ListParagraph"/>
+        <w:numPr>
+          <w:ilvl w:val="1"/>
+          <w:numId w:val="2"/>
+        </w:numPr>
+      </w:pPr>
+      <w:r>
+        <w:t>Weight:</w:t>
+      </w:r>
       <w:bookmarkStart w:id="0" w:name="_GoBack"/>
       <w:bookmarkEnd w:id="0"/>
-    </w:p>
-    <w:p>
-      <w:pPr>
-        <w:rPr>
-          <w:b/>
-        </w:rPr>
-      </w:pPr>
-    </w:p>
-    <w:p>
-      <w:pPr>
-        <w:rPr>
-          <w:b/>
-        </w:rPr>
-      </w:pPr>
-      <w:r>
-        <w:rPr>
-          <w:b/>
-        </w:rPr>
-        <w:lastRenderedPageBreak/>
-        <w:t>Game Description:</w:t>
-      </w:r>
-    </w:p>
-    <w:p>
-      <w:r>
-        <w:t xml:space="preserve">Welcome to Mystery Text Based Adventure. You control Cato, you can move through the world, collect items and performing actions. Use your imagination, </w:t>
-      </w:r>
-      <w:r>
-        <w:t>explore the world and do</w:t>
-      </w:r>
-      <w:r>
-        <w:t xml:space="preserve"> different things – find the purpose of life!</w:t>
-      </w:r>
-    </w:p>
-    <w:p>
-      <w:pPr>
-        <w:rPr>
-          <w:b/>
-          <w:u w:val="single"/>
-        </w:rPr>
-      </w:pPr>
-      <w:r>
-        <w:rPr>
-          <w:b/>
-          <w:u w:val="single"/>
-        </w:rPr>
-        <w:t>Room 1: Start</w:t>
-      </w:r>
-    </w:p>
-    <w:p>
-      <w:pPr>
-        <w:pStyle w:val="ListParagraph"/>
-        <w:numPr>
-          <w:ilvl w:val="0"/>
-          <w:numId w:val="1"/>
-        </w:numPr>
-      </w:pPr>
-      <w:r>
-        <w:rPr>
-          <w:b/>
-        </w:rPr>
-        <w:t>Description</w:t>
-      </w:r>
-      <w:r>
-        <w:t xml:space="preserve">: Player starts on a cot wearing shackles and is dizzy. Mud floor and water dripping from a crack in the ceiling. You are shackled to another person and a metal loop in the wall. </w:t>
-      </w:r>
-    </w:p>
-    <w:p>
-      <w:pPr>
-        <w:pStyle w:val="ListParagraph"/>
-        <w:numPr>
-          <w:ilvl w:val="0"/>
-          <w:numId w:val="1"/>
-        </w:numPr>
-      </w:pPr>
-      <w:r>
-        <w:rPr>
-          <w:b/>
-        </w:rPr>
-        <w:t>Items</w:t>
-      </w:r>
-      <w:r>
-        <w:t xml:space="preserve">: </w:t>
-      </w:r>
-    </w:p>
-    <w:p>
-      <w:pPr>
-        <w:pStyle w:val="ListParagraph"/>
-        <w:numPr>
-          <w:ilvl w:val="0"/>
-          <w:numId w:val="2"/>
-        </w:numPr>
-      </w:pPr>
-      <w:r>
-        <w:t>Metal loop in the wall</w:t>
+      <w:r>
+        <w:t xml:space="preserve"> 5 </w:t>
       </w:r>
     </w:p>
     <w:p>
@@ -350,7 +389,19 @@
         </w:numPr>
       </w:pPr>
       <w:r>
-        <w:t>Name: Metal Loop</w:t>
+        <w:t>Edible: false</w:t>
+      </w:r>
+    </w:p>
+    <w:p>
+      <w:pPr>
+        <w:pStyle w:val="ListParagraph"/>
+        <w:numPr>
+          <w:ilvl w:val="0"/>
+          <w:numId w:val="2"/>
+        </w:numPr>
+      </w:pPr>
+      <w:r>
+        <w:t>Various rocks</w:t>
       </w:r>
     </w:p>
     <w:p>
@@ -362,7 +413,7 @@
         </w:numPr>
       </w:pPr>
       <w:r>
-        <w:t>Desc: Dark and worn made out of Iron</w:t>
+        <w:t>Name: “Granite”</w:t>
       </w:r>
     </w:p>
     <w:p>
@@ -374,7 +425,7 @@
         </w:numPr>
       </w:pPr>
       <w:r>
-        <w:t xml:space="preserve">Weight: 5 </w:t>
+        <w:t>Desc: Apple sized rock</w:t>
       </w:r>
     </w:p>
     <w:p>
@@ -386,19 +437,7 @@
         </w:numPr>
       </w:pPr>
       <w:r>
-        <w:t>Edible: false</w:t>
-      </w:r>
-    </w:p>
-    <w:p>
-      <w:pPr>
-        <w:pStyle w:val="ListParagraph"/>
-        <w:numPr>
-          <w:ilvl w:val="0"/>
-          <w:numId w:val="2"/>
-        </w:numPr>
-      </w:pPr>
-      <w:r>
-        <w:t>Various rocks</w:t>
+        <w:t>Weight: 1</w:t>
       </w:r>
     </w:p>
     <w:p>
@@ -410,42 +449,6 @@
         </w:numPr>
       </w:pPr>
       <w:r>
-        <w:t>Name: “Granite”</w:t>
-      </w:r>
-    </w:p>
-    <w:p>
-      <w:pPr>
-        <w:pStyle w:val="ListParagraph"/>
-        <w:numPr>
-          <w:ilvl w:val="1"/>
-          <w:numId w:val="2"/>
-        </w:numPr>
-      </w:pPr>
-      <w:r>
-        <w:t>Desc: Apple sized rock</w:t>
-      </w:r>
-    </w:p>
-    <w:p>
-      <w:pPr>
-        <w:pStyle w:val="ListParagraph"/>
-        <w:numPr>
-          <w:ilvl w:val="1"/>
-          <w:numId w:val="2"/>
-        </w:numPr>
-      </w:pPr>
-      <w:r>
-        <w:t>Weight: 1</w:t>
-      </w:r>
-    </w:p>
-    <w:p>
-      <w:pPr>
-        <w:pStyle w:val="ListParagraph"/>
-        <w:numPr>
-          <w:ilvl w:val="1"/>
-          <w:numId w:val="2"/>
-        </w:numPr>
-      </w:pPr>
-      <w:r>
         <w:t>Edible: false</w:t>
       </w:r>
     </w:p>
@@ -1483,6 +1486,9 @@
     </w:p>
     <w:p>
       <w:pPr>
+        <w:tabs>
+          <w:tab w:val="left" w:pos="5895"/>
+        </w:tabs>
         <w:rPr>
           <w:u w:val="single"/>
         </w:rPr>
@@ -1493,6 +1499,13 @@
           <w:u w:val="single"/>
         </w:rPr>
         <w:t>Room 7 Well:</w:t>
+      </w:r>
+      <w:r>
+        <w:rPr>
+          <w:b/>
+          <w:u w:val="single"/>
+        </w:rPr>
+        <w:tab/>
       </w:r>
     </w:p>
     <w:p>

</xml_diff>